<commit_message>
Add new feature implementation
</commit_message>
<xml_diff>
--- a/Day6 task.docx
+++ b/Day6 task.docx
@@ -4,14 +4,92 @@
   <w:body>
     <w:p>
       <w:r>
-        <w:t>Assignment 1: Initialize a new Git repository in a directory of your choice. Add a simple text file to the repository and make the first commit.</w:t>
+        <w:t xml:space="preserve">Assignment 1: Initialize a new </w:t>
+      </w:r>
+      <w:proofErr w:type="spellStart"/>
+      <w:r>
+        <w:t>Git</w:t>
+      </w:r>
+      <w:proofErr w:type="spellEnd"/>
+      <w:r>
+        <w:t xml:space="preserve"> repository in a directory of your choice. Add a simple </w:t>
+      </w:r>
+      <w:r>
+        <w:t xml:space="preserve">text file to the repository </w:t>
+      </w:r>
+      <w:proofErr w:type="spellStart"/>
+      <w:r>
+        <w:t>and</w:t>
+      </w:r>
+      <w:r>
+        <w:t>make</w:t>
+      </w:r>
+      <w:proofErr w:type="spellEnd"/>
+      <w:r>
+        <w:t xml:space="preserve"> the first </w:t>
+      </w:r>
+      <w:proofErr w:type="spellStart"/>
+      <w:r>
+        <w:t>commit.</w:t>
+      </w:r>
+      <w:r>
+        <w:t>Solution</w:t>
+      </w:r>
+      <w:proofErr w:type="spellEnd"/>
+      <w:r>
+        <w:t>:</w:t>
       </w:r>
       <w:r>
         <w:br/>
       </w:r>
-      <w:r>
-        <w:br/>
-        <w:t>Solution:</w:t>
+    </w:p>
+    <w:p>
+      <w:r>
+        <w:drawing>
+          <wp:inline distT="0" distB="0" distL="0" distR="0">
+            <wp:extent cx="5943600" cy="3343275"/>
+            <wp:effectExtent l="19050" t="0" r="0" b="0"/>
+            <wp:docPr id="2" name="Picture 9" descr="C:\Users\Ashwini\AppData\Local\Packages\Microsoft.Windows.Photos_8wekyb3d8bbwe\TempState\ShareServiceTempFolder\Screenshot 2024-04-12 22.09.31.jpeg"/>
+            <wp:cNvGraphicFramePr>
+              <a:graphicFrameLocks xmlns:a="http://schemas.openxmlformats.org/drawingml/2006/main" noChangeAspect="1"/>
+            </wp:cNvGraphicFramePr>
+            <a:graphic xmlns:a="http://schemas.openxmlformats.org/drawingml/2006/main">
+              <a:graphicData uri="http://schemas.openxmlformats.org/drawingml/2006/picture">
+                <pic:pic xmlns:pic="http://schemas.openxmlformats.org/drawingml/2006/picture">
+                  <pic:nvPicPr>
+                    <pic:cNvPr id="0" name="Picture 9" descr="C:\Users\Ashwini\AppData\Local\Packages\Microsoft.Windows.Photos_8wekyb3d8bbwe\TempState\ShareServiceTempFolder\Screenshot 2024-04-12 22.09.31.jpeg"/>
+                    <pic:cNvPicPr>
+                      <a:picLocks noChangeAspect="1" noChangeArrowheads="1"/>
+                    </pic:cNvPicPr>
+                  </pic:nvPicPr>
+                  <pic:blipFill>
+                    <a:blip r:embed="rId4" cstate="print"/>
+                    <a:srcRect/>
+                    <a:stretch>
+                      <a:fillRect/>
+                    </a:stretch>
+                  </pic:blipFill>
+                  <pic:spPr bwMode="auto">
+                    <a:xfrm>
+                      <a:off x="0" y="0"/>
+                      <a:ext cx="5943600" cy="3343275"/>
+                    </a:xfrm>
+                    <a:prstGeom prst="rect">
+                      <a:avLst/>
+                    </a:prstGeom>
+                    <a:noFill/>
+                    <a:ln w="9525">
+                      <a:noFill/>
+                      <a:miter lim="800000"/>
+                      <a:headEnd/>
+                      <a:tailEnd/>
+                    </a:ln>
+                  </pic:spPr>
+                </pic:pic>
+              </a:graphicData>
+            </a:graphic>
+          </wp:inline>
+        </w:drawing>
       </w:r>
     </w:p>
     <w:sectPr>
@@ -183,6 +261,7 @@
   <w:style w:type="paragraph" w:default="1" w:styleId="Normal">
     <w:name w:val="Normal"/>
     <w:qFormat/>
+    <w:rsid w:val="00467F5A"/>
   </w:style>
   <w:style w:type="character" w:default="1" w:styleId="DefaultParagraphFont">
     <w:name w:val="Default Paragraph Font"/>
@@ -210,6 +289,49 @@
     <w:uiPriority w:val="99"/>
     <w:semiHidden/>
     <w:unhideWhenUsed/>
+  </w:style>
+  <w:style w:type="paragraph" w:styleId="NormalWeb">
+    <w:name w:val="Normal (Web)"/>
+    <w:basedOn w:val="Normal"/>
+    <w:uiPriority w:val="99"/>
+    <w:semiHidden/>
+    <w:unhideWhenUsed/>
+    <w:rsid w:val="007D61A6"/>
+    <w:rPr>
+      <w:rFonts w:ascii="Times New Roman" w:hAnsi="Times New Roman" w:cs="Times New Roman"/>
+      <w:sz w:val="24"/>
+      <w:szCs w:val="24"/>
+    </w:rPr>
+  </w:style>
+  <w:style w:type="paragraph" w:styleId="BalloonText">
+    <w:name w:val="Balloon Text"/>
+    <w:basedOn w:val="Normal"/>
+    <w:link w:val="BalloonTextChar"/>
+    <w:uiPriority w:val="99"/>
+    <w:semiHidden/>
+    <w:unhideWhenUsed/>
+    <w:rsid w:val="007D61A6"/>
+    <w:pPr>
+      <w:spacing w:after="0" w:line="240" w:lineRule="auto"/>
+    </w:pPr>
+    <w:rPr>
+      <w:rFonts w:ascii="Tahoma" w:hAnsi="Tahoma" w:cs="Tahoma"/>
+      <w:sz w:val="16"/>
+      <w:szCs w:val="16"/>
+    </w:rPr>
+  </w:style>
+  <w:style w:type="character" w:customStyle="1" w:styleId="BalloonTextChar">
+    <w:name w:val="Balloon Text Char"/>
+    <w:basedOn w:val="DefaultParagraphFont"/>
+    <w:link w:val="BalloonText"/>
+    <w:uiPriority w:val="99"/>
+    <w:semiHidden/>
+    <w:rsid w:val="007D61A6"/>
+    <w:rPr>
+      <w:rFonts w:ascii="Tahoma" w:hAnsi="Tahoma" w:cs="Tahoma"/>
+      <w:sz w:val="16"/>
+      <w:szCs w:val="16"/>
+    </w:rPr>
   </w:style>
 </w:styles>
 </file>

</xml_diff>